<commit_message>
l9it wa7ad lprojet b7al dyalna
</commit_message>
<xml_diff>
--- a/rapport.docx
+++ b/rapport.docx
@@ -1154,6 +1154,15 @@
     </w:p>
     <w:sdt>
       <w:sdtPr>
+        <w:rPr>
+          <w:rFonts w:asciiTheme="minorHAnsi" w:eastAsiaTheme="minorHAnsi" w:hAnsiTheme="minorHAnsi" w:cstheme="minorBidi"/>
+          <w:color w:val="auto"/>
+          <w:kern w:val="2"/>
+          <w:sz w:val="22"/>
+          <w:szCs w:val="22"/>
+          <w:lang w:val="fr-FR"/>
+          <w14:ligatures w14:val="standardContextual"/>
+        </w:rPr>
         <w:id w:val="434796296"/>
         <w:docPartObj>
           <w:docPartGallery w:val="Table of Contents"/>
@@ -1162,16 +1171,9 @@
       </w:sdtPr>
       <w:sdtEndPr>
         <w:rPr>
-          <w:rFonts w:asciiTheme="minorHAnsi" w:eastAsiaTheme="minorHAnsi" w:hAnsiTheme="minorHAnsi" w:cstheme="minorBidi"/>
           <w:b/>
           <w:bCs/>
           <w:noProof/>
-          <w:color w:val="auto"/>
-          <w:kern w:val="2"/>
-          <w:sz w:val="22"/>
-          <w:szCs w:val="22"/>
-          <w:lang w:val="fr-FR"/>
-          <w14:ligatures w14:val="standardContextual"/>
         </w:rPr>
       </w:sdtEndPr>
       <w:sdtContent>
@@ -1852,7 +1854,7 @@
                 <w:noProof/>
                 <w:webHidden/>
               </w:rPr>
-              <w:t>4</w:t>
+              <w:t>5</w:t>
             </w:r>
             <w:r>
               <w:rPr>
@@ -1926,7 +1928,7 @@
                 <w:noProof/>
                 <w:webHidden/>
               </w:rPr>
-              <w:t>4</w:t>
+              <w:t>5</w:t>
             </w:r>
             <w:r>
               <w:rPr>
@@ -2000,7 +2002,7 @@
                 <w:noProof/>
                 <w:webHidden/>
               </w:rPr>
-              <w:t>4</w:t>
+              <w:t>5</w:t>
             </w:r>
             <w:r>
               <w:rPr>
@@ -2148,7 +2150,7 @@
                 <w:noProof/>
                 <w:webHidden/>
               </w:rPr>
-              <w:t>5</w:t>
+              <w:t>6</w:t>
             </w:r>
             <w:r>
               <w:rPr>
@@ -2222,7 +2224,7 @@
                 <w:noProof/>
                 <w:webHidden/>
               </w:rPr>
-              <w:t>5</w:t>
+              <w:t>6</w:t>
             </w:r>
             <w:r>
               <w:rPr>
@@ -2296,7 +2298,7 @@
                 <w:noProof/>
                 <w:webHidden/>
               </w:rPr>
-              <w:t>5</w:t>
+              <w:t>6</w:t>
             </w:r>
             <w:r>
               <w:rPr>
@@ -2370,7 +2372,7 @@
                 <w:noProof/>
                 <w:webHidden/>
               </w:rPr>
-              <w:t>6</w:t>
+              <w:t>7</w:t>
             </w:r>
             <w:r>
               <w:rPr>
@@ -2444,7 +2446,7 @@
                 <w:noProof/>
                 <w:webHidden/>
               </w:rPr>
-              <w:t>6</w:t>
+              <w:t>7</w:t>
             </w:r>
             <w:r>
               <w:rPr>
@@ -2518,7 +2520,7 @@
                 <w:noProof/>
                 <w:webHidden/>
               </w:rPr>
-              <w:t>7</w:t>
+              <w:t>8</w:t>
             </w:r>
             <w:r>
               <w:rPr>
@@ -6184,6 +6186,7 @@
   <w:style w:type="character" w:default="1" w:styleId="DefaultParagraphFont">
     <w:name w:val="Default Paragraph Font"/>
     <w:uiPriority w:val="1"/>
+    <w:semiHidden/>
     <w:unhideWhenUsed/>
   </w:style>
   <w:style w:type="table" w:default="1" w:styleId="TableNormal">

</xml_diff>